<commit_message>
Added update method to Products
</commit_message>
<xml_diff>
--- a/SVGT docs/Akshaya tasks.docx
+++ b/SVGT docs/Akshaya tasks.docx
@@ -20,8 +20,64 @@
         </w:numPr>
       </w:pPr>
       <w:r>
-        <w:t>User</w:t>
+        <w:t>Products</w:t>
       </w:r>
+    </w:p>
+    <w:p>
+      <w:pPr>
+        <w:pStyle w:val="ListParagraph"/>
+        <w:numPr>
+          <w:ilvl w:val="1"/>
+          <w:numId w:val="2"/>
+        </w:numPr>
+      </w:pPr>
+      <w:r>
+        <w:t>As a user, I should be able to view list of</w:t>
+      </w:r>
+      <w:r>
+        <w:t xml:space="preserve"> </w:t>
+      </w:r>
+      <w:r>
+        <w:t>products</w:t>
+      </w:r>
+    </w:p>
+    <w:p>
+      <w:pPr>
+        <w:pStyle w:val="ListParagraph"/>
+        <w:numPr>
+          <w:ilvl w:val="1"/>
+          <w:numId w:val="2"/>
+        </w:numPr>
+      </w:pPr>
+      <w:r>
+        <w:t>I should be able to add a product</w:t>
+      </w:r>
+    </w:p>
+    <w:p>
+      <w:pPr>
+        <w:pStyle w:val="ListParagraph"/>
+        <w:numPr>
+          <w:ilvl w:val="1"/>
+          <w:numId w:val="2"/>
+        </w:numPr>
+      </w:pPr>
+      <w:r>
+        <w:t>I should be able to modify product information</w:t>
+      </w:r>
+    </w:p>
+    <w:p>
+      <w:pPr>
+        <w:pStyle w:val="ListParagraph"/>
+        <w:numPr>
+          <w:ilvl w:val="1"/>
+          <w:numId w:val="2"/>
+        </w:numPr>
+      </w:pPr>
+      <w:r>
+        <w:t>I should be able to delete product information</w:t>
+      </w:r>
+      <w:bookmarkStart w:id="0" w:name="_GoBack"/>
+      <w:bookmarkEnd w:id="0"/>
     </w:p>
     <w:p>
       <w:pPr>
@@ -32,7 +88,7 @@
         </w:numPr>
       </w:pPr>
       <w:r>
-        <w:t>Product</w:t>
+        <w:t>User</w:t>
       </w:r>
     </w:p>
     <w:p>
@@ -44,7 +100,7 @@
         </w:numPr>
       </w:pPr>
       <w:r>
-        <w:t>Order</w:t>
+        <w:t>Product</w:t>
       </w:r>
     </w:p>
     <w:p>
@@ -55,8 +111,18 @@
           <w:numId w:val="2"/>
         </w:numPr>
       </w:pPr>
-      <w:bookmarkStart w:id="0" w:name="_GoBack"/>
-      <w:bookmarkEnd w:id="0"/>
+      <w:r>
+        <w:t>Order</w:t>
+      </w:r>
+    </w:p>
+    <w:p>
+      <w:pPr>
+        <w:pStyle w:val="ListParagraph"/>
+        <w:numPr>
+          <w:ilvl w:val="0"/>
+          <w:numId w:val="2"/>
+        </w:numPr>
+      </w:pPr>
     </w:p>
     <w:sectPr>
       <w:pgSz w:w="12240" w:h="15840"/>
@@ -80,19 +146,19 @@
       <w:lvlText w:val="%1."/>
       <w:lvlJc w:val="left"/>
       <w:pPr>
-        <w:ind w:left="720" w:hanging="360"/>
+        <w:ind w:left="360" w:hanging="360"/>
       </w:pPr>
       <w:rPr>
         <w:rFonts w:hint="default"/>
       </w:rPr>
     </w:lvl>
-    <w:lvl w:ilvl="1" w:tplc="04090019" w:tentative="1">
+    <w:lvl w:ilvl="1" w:tplc="04090019">
       <w:start w:val="1"/>
       <w:numFmt w:val="lowerLetter"/>
       <w:lvlText w:val="%2."/>
       <w:lvlJc w:val="left"/>
       <w:pPr>
-        <w:ind w:left="1440" w:hanging="360"/>
+        <w:ind w:left="1080" w:hanging="360"/>
       </w:pPr>
     </w:lvl>
     <w:lvl w:ilvl="2" w:tplc="0409001B" w:tentative="1">
@@ -101,7 +167,7 @@
       <w:lvlText w:val="%3."/>
       <w:lvlJc w:val="right"/>
       <w:pPr>
-        <w:ind w:left="2160" w:hanging="180"/>
+        <w:ind w:left="1800" w:hanging="180"/>
       </w:pPr>
     </w:lvl>
     <w:lvl w:ilvl="3" w:tplc="0409000F" w:tentative="1">
@@ -110,7 +176,7 @@
       <w:lvlText w:val="%4."/>
       <w:lvlJc w:val="left"/>
       <w:pPr>
-        <w:ind w:left="2880" w:hanging="360"/>
+        <w:ind w:left="2520" w:hanging="360"/>
       </w:pPr>
     </w:lvl>
     <w:lvl w:ilvl="4" w:tplc="04090019" w:tentative="1">
@@ -119,7 +185,7 @@
       <w:lvlText w:val="%5."/>
       <w:lvlJc w:val="left"/>
       <w:pPr>
-        <w:ind w:left="3600" w:hanging="360"/>
+        <w:ind w:left="3240" w:hanging="360"/>
       </w:pPr>
     </w:lvl>
     <w:lvl w:ilvl="5" w:tplc="0409001B" w:tentative="1">
@@ -128,7 +194,7 @@
       <w:lvlText w:val="%6."/>
       <w:lvlJc w:val="right"/>
       <w:pPr>
-        <w:ind w:left="4320" w:hanging="180"/>
+        <w:ind w:left="3960" w:hanging="180"/>
       </w:pPr>
     </w:lvl>
     <w:lvl w:ilvl="6" w:tplc="0409000F" w:tentative="1">
@@ -137,7 +203,7 @@
       <w:lvlText w:val="%7."/>
       <w:lvlJc w:val="left"/>
       <w:pPr>
-        <w:ind w:left="5040" w:hanging="360"/>
+        <w:ind w:left="4680" w:hanging="360"/>
       </w:pPr>
     </w:lvl>
     <w:lvl w:ilvl="7" w:tplc="04090019" w:tentative="1">
@@ -146,7 +212,7 @@
       <w:lvlText w:val="%8."/>
       <w:lvlJc w:val="left"/>
       <w:pPr>
-        <w:ind w:left="5760" w:hanging="360"/>
+        <w:ind w:left="5400" w:hanging="360"/>
       </w:pPr>
     </w:lvl>
     <w:lvl w:ilvl="8" w:tplc="0409001B" w:tentative="1">
@@ -155,7 +221,7 @@
       <w:lvlText w:val="%9."/>
       <w:lvlJc w:val="right"/>
       <w:pPr>
-        <w:ind w:left="6480" w:hanging="180"/>
+        <w:ind w:left="6120" w:hanging="180"/>
       </w:pPr>
     </w:lvl>
   </w:abstractNum>

</xml_diff>